<commit_message>
added doc for letter recognizing associative neural networks
</commit_message>
<xml_diff>
--- a/6_semester/neural_networks/lab1_letter_recogniser/sprawozdanie.docx
+++ b/6_semester/neural_networks/lab1_letter_recogniser/sprawozdanie.docx
@@ -72,10 +72,7 @@
         <w:outlineLvl w:val="0"/>
       </w:pPr>
       <w:r>
-        <w:t xml:space="preserve">Sprawozdanie </w:t>
-      </w:r>
-      <w:r>
-        <w:t>1</w:t>
+        <w:t>Sprawozdanie 1</w:t>
       </w:r>
     </w:p>
     <w:p>
@@ -185,7 +182,7 @@
           <w:lang w:eastAsia="pl-PL"/>
         </w:rPr>
         <w:drawing>
-          <wp:inline distT="0" distB="0" distL="0" distR="0" wp14:anchorId="403A8B86" wp14:editId="50941039">
+          <wp:inline distT="0" distB="0" distL="0" distR="0" wp14:anchorId="6DEFCD63" wp14:editId="23A74D99">
             <wp:extent cx="5760720" cy="3759228"/>
             <wp:effectExtent l="0" t="0" r="0" b="0"/>
             <wp:docPr id="1" name="Picture 1"/>

</xml_diff>